<commit_message>
Nuevo patron de diseño
</commit_message>
<xml_diff>
--- a/arquitectura.docx
+++ b/arquitectura.docx
@@ -26,13 +26,16 @@
       </w:r>
     </w:p>
     <w:p>
-      <w:proofErr w:type="gramStart"/>
-      <w:r>
-        <w:t>Patrones a utilizar</w:t>
-      </w:r>
-      <w:proofErr w:type="gramEnd"/>
-      <w:r>
-        <w:t xml:space="preserve">: </w:t>
+      <w:r>
+        <w:t>Patrones para utilizar</w:t>
+      </w:r>
+      <w:r>
+        <w:t>:</w:t>
+      </w:r>
+      <w:bookmarkStart w:id="0" w:name="_GoBack"/>
+      <w:bookmarkEnd w:id="0"/>
+      <w:r>
+        <w:t xml:space="preserve"> </w:t>
       </w:r>
     </w:p>
     <w:p>
@@ -197,16 +200,10 @@
             <w14:bevel/>
           </w14:textOutline>
         </w:rPr>
-        <w:t>ADAPTER</w:t>
-      </w:r>
-      <w:r>
-        <w:t>:</w:t>
-      </w:r>
-      <w:r>
-        <w:t xml:space="preserve"> Reenvía los datos obtenidos a otro objeto.</w:t>
-      </w:r>
-      <w:r>
-        <w:t xml:space="preserve"> </w:t>
+        <w:t xml:space="preserve">COMPOSITE: </w:t>
+      </w:r>
+      <w:r>
+        <w:t>Maneja estructura de objetos en forma de árbol.</w:t>
       </w:r>
     </w:p>
     <w:p>
@@ -215,8 +212,6 @@
       </w:pPr>
     </w:p>
     <w:p>
-      <w:bookmarkStart w:id="0" w:name="_GoBack"/>
-      <w:bookmarkEnd w:id="0"/>
       <w:r>
         <w:rPr>
           <w:noProof/>
@@ -224,7 +219,7 @@
         <mc:AlternateContent>
           <mc:Choice Requires="wps">
             <w:drawing>
-              <wp:anchor distT="0" distB="0" distL="114300" distR="114300" simplePos="0" relativeHeight="251660288" behindDoc="0" locked="0" layoutInCell="1" allowOverlap="1" wp14:anchorId="21F0EE8F" wp14:editId="2CCEB8E4">
+              <wp:anchor distT="0" distB="0" distL="114300" distR="114300" simplePos="0" relativeHeight="251660288" behindDoc="0" locked="0" layoutInCell="1" allowOverlap="1" wp14:anchorId="21F0EE8F" wp14:editId="3ABBABC6">
                 <wp:simplePos x="0" y="0"/>
                 <wp:positionH relativeFrom="column">
                   <wp:posOffset>1989068</wp:posOffset>
@@ -251,17 +246,17 @@
                         </a:prstGeom>
                       </wps:spPr>
                       <wps:style>
-                        <a:lnRef idx="3">
-                          <a:schemeClr val="lt1"/>
+                        <a:lnRef idx="1">
+                          <a:schemeClr val="accent2"/>
                         </a:lnRef>
-                        <a:fillRef idx="1">
-                          <a:schemeClr val="accent5"/>
+                        <a:fillRef idx="2">
+                          <a:schemeClr val="accent2"/>
                         </a:fillRef>
                         <a:effectRef idx="1">
-                          <a:schemeClr val="accent5"/>
+                          <a:schemeClr val="accent2"/>
                         </a:effectRef>
                         <a:fontRef idx="minor">
-                          <a:schemeClr val="lt1"/>
+                          <a:schemeClr val="dk1"/>
                         </a:fontRef>
                       </wps:style>
                       <wps:txbx>
@@ -296,7 +291,10 @@
           </mc:Choice>
           <mc:Fallback>
             <w:pict>
-              <v:oval w14:anchorId="21F0EE8F" id="Elipse 2" o:spid="_x0000_s1026" style="position:absolute;margin-left:156.6pt;margin-top:11.95pt;width:146.15pt;height:49.8pt;z-index:251660288;visibility:visible;mso-wrap-style:square;mso-width-percent:0;mso-height-percent:0;mso-wrap-distance-left:9pt;mso-wrap-distance-top:0;mso-wrap-distance-right:9pt;mso-wrap-distance-bottom:0;mso-position-horizontal:absolute;mso-position-horizontal-relative:text;mso-position-vertical:absolute;mso-position-vertical-relative:text;mso-width-percent:0;mso-height-percent:0;mso-width-relative:margin;mso-height-relative:margin;v-text-anchor:middle" o:gfxdata="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" fillcolor="#5b9bd5 [3208]" strokecolor="white [3201]" strokeweight="1.5pt">
+              <v:oval w14:anchorId="21F0EE8F" id="Elipse 2" o:spid="_x0000_s1026" style="position:absolute;margin-left:156.6pt;margin-top:11.95pt;width:146.15pt;height:49.8pt;z-index:251660288;visibility:visible;mso-wrap-style:square;mso-width-percent:0;mso-height-percent:0;mso-wrap-distance-left:9pt;mso-wrap-distance-top:0;mso-wrap-distance-right:9pt;mso-wrap-distance-bottom:0;mso-position-horizontal:absolute;mso-position-horizontal-relative:text;mso-position-vertical:absolute;mso-position-vertical-relative:text;mso-width-percent:0;mso-height-percent:0;mso-width-relative:margin;mso-height-relative:margin;v-text-anchor:middle" o:gfxdata="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" fillcolor="#f3a875 [2165]" strokecolor="#ed7d31 [3205]" strokeweight=".5pt">
+                <v:fill color2="#f09558 [2613]" rotate="t" colors="0 #f7bda4;.5 #f5b195;1 #f8a581" focus="100%" type="gradient">
+                  <o:fill v:ext="view" type="gradientUnscaled"/>
+                </v:fill>
                 <v:stroke joinstyle="miter"/>
                 <v:textbox>
                   <w:txbxContent>
@@ -1799,15 +1797,7 @@
                               <w:jc w:val="center"/>
                             </w:pPr>
                             <w:r>
-                              <w:t xml:space="preserve">Salida de dinero, </w:t>
-                            </w:r>
-                            <w:proofErr w:type="gramStart"/>
-                            <w:r>
-                              <w:t>ticket</w:t>
-                            </w:r>
-                            <w:proofErr w:type="gramEnd"/>
-                            <w:r>
-                              <w:t xml:space="preserve"> y tarjeta</w:t>
+                              <w:t>Salida de dinero, ticket y tarjeta</w:t>
                             </w:r>
                           </w:p>
                         </w:txbxContent>
@@ -1844,15 +1834,7 @@
                         <w:jc w:val="center"/>
                       </w:pPr>
                       <w:r>
-                        <w:t xml:space="preserve">Salida de dinero, </w:t>
-                      </w:r>
-                      <w:proofErr w:type="gramStart"/>
-                      <w:r>
-                        <w:t>ticket</w:t>
-                      </w:r>
-                      <w:proofErr w:type="gramEnd"/>
-                      <w:r>
-                        <w:t xml:space="preserve"> y tarjeta</w:t>
+                        <w:t>Salida de dinero, ticket y tarjeta</w:t>
                       </w:r>
                     </w:p>
                   </w:txbxContent>
@@ -1869,7 +1851,7 @@
         <mc:AlternateContent>
           <mc:Choice Requires="wps">
             <w:drawing>
-              <wp:anchor distT="0" distB="0" distL="114300" distR="114300" simplePos="0" relativeHeight="251683840" behindDoc="0" locked="0" layoutInCell="1" allowOverlap="1" wp14:anchorId="23E9CDFA" wp14:editId="68516FFC">
+              <wp:anchor distT="0" distB="0" distL="114300" distR="114300" simplePos="0" relativeHeight="251683840" behindDoc="0" locked="0" layoutInCell="1" allowOverlap="1" wp14:anchorId="23E9CDFA" wp14:editId="2D9AB9A0">
                 <wp:simplePos x="0" y="0"/>
                 <wp:positionH relativeFrom="column">
                   <wp:posOffset>1263015</wp:posOffset>
@@ -1897,13 +1879,13 @@
                       </wps:spPr>
                       <wps:style>
                         <a:lnRef idx="1">
-                          <a:schemeClr val="accent4"/>
+                          <a:schemeClr val="accent2"/>
                         </a:lnRef>
                         <a:fillRef idx="2">
-                          <a:schemeClr val="accent4"/>
+                          <a:schemeClr val="accent2"/>
                         </a:fillRef>
                         <a:effectRef idx="1">
-                          <a:schemeClr val="accent4"/>
+                          <a:schemeClr val="accent2"/>
                         </a:effectRef>
                         <a:fontRef idx="minor">
                           <a:schemeClr val="dk1"/>
@@ -1941,8 +1923,8 @@
           </mc:Choice>
           <mc:Fallback>
             <w:pict>
-              <v:oval w14:anchorId="23E9CDFA" id="Elipse 14" o:spid="_x0000_s1030" style="position:absolute;left:0;text-align:left;margin-left:99.45pt;margin-top:434.7pt;width:148.5pt;height:30.5pt;z-index:251683840;visibility:visible;mso-wrap-style:square;mso-width-percent:0;mso-height-percent:0;mso-wrap-distance-left:9pt;mso-wrap-distance-top:0;mso-wrap-distance-right:9pt;mso-wrap-distance-bottom:0;mso-position-horizontal:absolute;mso-position-horizontal-relative:text;mso-position-vertical:absolute;mso-position-vertical-relative:text;mso-width-percent:0;mso-height-percent:0;mso-width-relative:margin;mso-height-relative:margin;v-text-anchor:middle" o:gfxdata="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" fillcolor="#ffd555 [2167]" strokecolor="#ffc000 [3207]" strokeweight=".5pt">
-                <v:fill color2="#ffcc31 [2615]" rotate="t" colors="0 #ffdd9c;.5 #ffd78e;1 #ffd479" focus="100%" type="gradient">
+              <v:oval w14:anchorId="23E9CDFA" id="Elipse 14" o:spid="_x0000_s1030" style="position:absolute;left:0;text-align:left;margin-left:99.45pt;margin-top:434.7pt;width:148.5pt;height:30.5pt;z-index:251683840;visibility:visible;mso-wrap-style:square;mso-width-percent:0;mso-height-percent:0;mso-wrap-distance-left:9pt;mso-wrap-distance-top:0;mso-wrap-distance-right:9pt;mso-wrap-distance-bottom:0;mso-position-horizontal:absolute;mso-position-horizontal-relative:text;mso-position-vertical:absolute;mso-position-vertical-relative:text;mso-width-percent:0;mso-height-percent:0;mso-width-relative:margin;mso-height-relative:margin;v-text-anchor:middle" o:gfxdata="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" fillcolor="#f3a875 [2165]" strokecolor="#ed7d31 [3205]" strokeweight=".5pt">
+                <v:fill color2="#f09558 [2613]" rotate="t" colors="0 #f7bda4;.5 #f5b195;1 #f8a581" focus="100%" type="gradient">
                   <o:fill v:ext="view" type="gradientUnscaled"/>
                 </v:fill>
                 <v:stroke joinstyle="miter"/>
@@ -1970,7 +1952,7 @@
         <mc:AlternateContent>
           <mc:Choice Requires="wps">
             <w:drawing>
-              <wp:anchor distT="0" distB="0" distL="114300" distR="114300" simplePos="0" relativeHeight="251681792" behindDoc="0" locked="0" layoutInCell="1" allowOverlap="1" wp14:anchorId="62A3B537" wp14:editId="0DB2DA45">
+              <wp:anchor distT="0" distB="0" distL="114300" distR="114300" simplePos="0" relativeHeight="251681792" behindDoc="0" locked="0" layoutInCell="1" allowOverlap="1" wp14:anchorId="62A3B537" wp14:editId="6CBF9C52">
                 <wp:simplePos x="0" y="0"/>
                 <wp:positionH relativeFrom="column">
                   <wp:posOffset>2323465</wp:posOffset>
@@ -1998,13 +1980,13 @@
                       </wps:spPr>
                       <wps:style>
                         <a:lnRef idx="1">
-                          <a:schemeClr val="accent2"/>
+                          <a:schemeClr val="accent6"/>
                         </a:lnRef>
                         <a:fillRef idx="2">
-                          <a:schemeClr val="accent2"/>
+                          <a:schemeClr val="accent6"/>
                         </a:fillRef>
                         <a:effectRef idx="1">
-                          <a:schemeClr val="accent2"/>
+                          <a:schemeClr val="accent6"/>
                         </a:effectRef>
                         <a:fontRef idx="minor">
                           <a:schemeClr val="dk1"/>
@@ -2017,13 +1999,8 @@
                               <w:jc w:val="center"/>
                             </w:pPr>
                             <w:r>
-                              <w:t xml:space="preserve">No genera </w:t>
+                              <w:t>No genera ticket</w:t>
                             </w:r>
-                            <w:proofErr w:type="gramStart"/>
-                            <w:r>
-                              <w:t>ticket</w:t>
-                            </w:r>
-                            <w:proofErr w:type="gramEnd"/>
                           </w:p>
                         </w:txbxContent>
                       </wps:txbx>
@@ -2047,8 +2024,8 @@
           </mc:Choice>
           <mc:Fallback>
             <w:pict>
-              <v:oval w14:anchorId="62A3B537" id="Elipse 13" o:spid="_x0000_s1031" style="position:absolute;left:0;text-align:left;margin-left:182.95pt;margin-top:393.2pt;width:126.5pt;height:29.5pt;z-index:251681792;visibility:visible;mso-wrap-style:square;mso-width-percent:0;mso-height-percent:0;mso-wrap-distance-left:9pt;mso-wrap-distance-top:0;mso-wrap-distance-right:9pt;mso-wrap-distance-bottom:0;mso-position-horizontal:absolute;mso-position-horizontal-relative:text;mso-position-vertical:absolute;mso-position-vertical-relative:text;mso-width-percent:0;mso-height-percent:0;mso-width-relative:margin;mso-height-relative:margin;v-text-anchor:middle" o:gfxdata="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" fillcolor="#f3a875 [2165]" strokecolor="#ed7d31 [3205]" strokeweight=".5pt">
-                <v:fill color2="#f09558 [2613]" rotate="t" colors="0 #f7bda4;.5 #f5b195;1 #f8a581" focus="100%" type="gradient">
+              <v:oval w14:anchorId="62A3B537" id="Elipse 13" o:spid="_x0000_s1031" style="position:absolute;left:0;text-align:left;margin-left:182.95pt;margin-top:393.2pt;width:126.5pt;height:29.5pt;z-index:251681792;visibility:visible;mso-wrap-style:square;mso-width-percent:0;mso-height-percent:0;mso-wrap-distance-left:9pt;mso-wrap-distance-top:0;mso-wrap-distance-right:9pt;mso-wrap-distance-bottom:0;mso-position-horizontal:absolute;mso-position-horizontal-relative:text;mso-position-vertical:absolute;mso-position-vertical-relative:text;mso-width-percent:0;mso-height-percent:0;mso-width-relative:margin;mso-height-relative:margin;v-text-anchor:middle" o:gfxdata="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" fillcolor="#9ecb81 [2169]" strokecolor="#70ad47 [3209]" strokeweight=".5pt">
+                <v:fill color2="#8ac066 [2617]" rotate="t" colors="0 #b5d5a7;.5 #aace99;1 #9cca86" focus="100%" type="gradient">
                   <o:fill v:ext="view" type="gradientUnscaled"/>
                 </v:fill>
                 <v:stroke joinstyle="miter"/>
@@ -2059,13 +2036,8 @@
                         <w:jc w:val="center"/>
                       </w:pPr>
                       <w:r>
-                        <w:t xml:space="preserve">No genera </w:t>
+                        <w:t>No genera ticket</w:t>
                       </w:r>
-                      <w:proofErr w:type="gramStart"/>
-                      <w:r>
-                        <w:t>ticket</w:t>
-                      </w:r>
-                      <w:proofErr w:type="gramEnd"/>
                     </w:p>
                   </w:txbxContent>
                 </v:textbox>
@@ -2128,13 +2100,8 @@
                               <w:jc w:val="center"/>
                             </w:pPr>
                             <w:r>
-                              <w:t xml:space="preserve">Generar </w:t>
+                              <w:t>Generar ticket</w:t>
                             </w:r>
-                            <w:proofErr w:type="gramStart"/>
-                            <w:r>
-                              <w:t>ticket</w:t>
-                            </w:r>
-                            <w:proofErr w:type="gramEnd"/>
                           </w:p>
                         </w:txbxContent>
                       </wps:txbx>
@@ -2164,13 +2131,8 @@
                         <w:jc w:val="center"/>
                       </w:pPr>
                       <w:r>
-                        <w:t xml:space="preserve">Generar </w:t>
+                        <w:t>Generar ticket</w:t>
                       </w:r>
-                      <w:proofErr w:type="gramStart"/>
-                      <w:r>
-                        <w:t>ticket</w:t>
-                      </w:r>
-                      <w:proofErr w:type="gramEnd"/>
                     </w:p>
                   </w:txbxContent>
                 </v:textbox>
@@ -2334,7 +2296,10 @@
                               <w:jc w:val="center"/>
                             </w:pPr>
                             <w:r>
-                              <w:t>Verificación monto</w:t>
+                              <w:t xml:space="preserve">Aceptar </w:t>
+                            </w:r>
+                            <w:r>
+                              <w:t>monto</w:t>
                             </w:r>
                           </w:p>
                         </w:txbxContent>
@@ -2371,7 +2336,10 @@
                         <w:jc w:val="center"/>
                       </w:pPr>
                       <w:r>
-                        <w:t>Verificación monto</w:t>
+                        <w:t xml:space="preserve">Aceptar </w:t>
+                      </w:r>
+                      <w:r>
+                        <w:t>monto</w:t>
                       </w:r>
                     </w:p>
                   </w:txbxContent>
@@ -2388,7 +2356,7 @@
         <mc:AlternateContent>
           <mc:Choice Requires="wps">
             <w:drawing>
-              <wp:anchor distT="0" distB="0" distL="114300" distR="114300" simplePos="0" relativeHeight="251673600" behindDoc="0" locked="0" layoutInCell="1" allowOverlap="1" wp14:anchorId="1D4E887E" wp14:editId="3A90B47C">
+              <wp:anchor distT="0" distB="0" distL="114300" distR="114300" simplePos="0" relativeHeight="251673600" behindDoc="0" locked="0" layoutInCell="1" allowOverlap="1" wp14:anchorId="1D4E887E" wp14:editId="22445863">
                 <wp:simplePos x="0" y="0"/>
                 <wp:positionH relativeFrom="column">
                   <wp:posOffset>1580515</wp:posOffset>
@@ -2489,7 +2457,7 @@
         <mc:AlternateContent>
           <mc:Choice Requires="wps">
             <w:drawing>
-              <wp:anchor distT="0" distB="0" distL="114300" distR="114300" simplePos="0" relativeHeight="251671552" behindDoc="0" locked="0" layoutInCell="1" allowOverlap="1" wp14:anchorId="38714CEF" wp14:editId="6AF82A68">
+              <wp:anchor distT="0" distB="0" distL="114300" distR="114300" simplePos="0" relativeHeight="251671552" behindDoc="0" locked="0" layoutInCell="1" allowOverlap="1" wp14:anchorId="38714CEF" wp14:editId="64A880BA">
                 <wp:simplePos x="0" y="0"/>
                 <wp:positionH relativeFrom="margin">
                   <wp:align>left</wp:align>
@@ -2517,13 +2485,13 @@
                       </wps:spPr>
                       <wps:style>
                         <a:lnRef idx="1">
-                          <a:schemeClr val="accent2"/>
+                          <a:schemeClr val="accent6"/>
                         </a:lnRef>
                         <a:fillRef idx="2">
-                          <a:schemeClr val="accent2"/>
+                          <a:schemeClr val="accent6"/>
                         </a:fillRef>
                         <a:effectRef idx="1">
-                          <a:schemeClr val="accent2"/>
+                          <a:schemeClr val="accent6"/>
                         </a:effectRef>
                         <a:fontRef idx="minor">
                           <a:schemeClr val="dk1"/>
@@ -2569,8 +2537,8 @@
           </mc:Choice>
           <mc:Fallback>
             <w:pict>
-              <v:oval w14:anchorId="38714CEF" id="Elipse 8" o:spid="_x0000_s1036" style="position:absolute;left:0;text-align:left;margin-left:0;margin-top:204.95pt;width:110pt;height:43pt;z-index:251671552;visibility:visible;mso-wrap-style:square;mso-width-percent:0;mso-height-percent:0;mso-wrap-distance-left:9pt;mso-wrap-distance-top:0;mso-wrap-distance-right:9pt;mso-wrap-distance-bottom:0;mso-position-horizontal:left;mso-position-horizontal-relative:margin;mso-position-vertical:absolute;mso-position-vertical-relative:text;mso-width-percent:0;mso-height-percent:0;mso-width-relative:margin;mso-height-relative:margin;v-text-anchor:middle" o:gfxdata="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" fillcolor="#f3a875 [2165]" strokecolor="#ed7d31 [3205]" strokeweight=".5pt">
-                <v:fill color2="#f09558 [2613]" rotate="t" colors="0 #f7bda4;.5 #f5b195;1 #f8a581" focus="100%" type="gradient">
+              <v:oval w14:anchorId="38714CEF" id="Elipse 8" o:spid="_x0000_s1036" style="position:absolute;left:0;text-align:left;margin-left:0;margin-top:204.95pt;width:110pt;height:43pt;z-index:251671552;visibility:visible;mso-wrap-style:square;mso-width-percent:0;mso-height-percent:0;mso-wrap-distance-left:9pt;mso-wrap-distance-top:0;mso-wrap-distance-right:9pt;mso-wrap-distance-bottom:0;mso-position-horizontal:left;mso-position-horizontal-relative:margin;mso-position-vertical:absolute;mso-position-vertical-relative:text;mso-width-percent:0;mso-height-percent:0;mso-width-relative:margin;mso-height-relative:margin;v-text-anchor:middle" o:gfxdata="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" fillcolor="#9ecb81 [2169]" strokecolor="#70ad47 [3209]" strokeweight=".5pt">
+                <v:fill color2="#8ac066 [2617]" rotate="t" colors="0 #b5d5a7;.5 #aace99;1 #9cca86" focus="100%" type="gradient">
                   <o:fill v:ext="view" type="gradientUnscaled"/>
                 </v:fill>
                 <v:stroke joinstyle="miter"/>
@@ -2607,7 +2575,7 @@
         <mc:AlternateContent>
           <mc:Choice Requires="wps">
             <w:drawing>
-              <wp:anchor distT="0" distB="0" distL="114300" distR="114300" simplePos="0" relativeHeight="251667456" behindDoc="0" locked="0" layoutInCell="1" allowOverlap="1" wp14:anchorId="4143929A" wp14:editId="39849F78">
+              <wp:anchor distT="0" distB="0" distL="114300" distR="114300" simplePos="0" relativeHeight="251667456" behindDoc="0" locked="0" layoutInCell="1" allowOverlap="1" wp14:anchorId="4143929A" wp14:editId="737D9F10">
                 <wp:simplePos x="0" y="0"/>
                 <wp:positionH relativeFrom="margin">
                   <wp:posOffset>254000</wp:posOffset>
@@ -2895,7 +2863,7 @@
         <mc:AlternateContent>
           <mc:Choice Requires="wps">
             <w:drawing>
-              <wp:anchor distT="0" distB="0" distL="114300" distR="114300" simplePos="0" relativeHeight="251661312" behindDoc="0" locked="0" layoutInCell="1" allowOverlap="1" wp14:anchorId="26293532" wp14:editId="2A36176C">
+              <wp:anchor distT="0" distB="0" distL="114300" distR="114300" simplePos="0" relativeHeight="251661312" behindDoc="0" locked="0" layoutInCell="1" allowOverlap="1" wp14:anchorId="26293532" wp14:editId="5AF9C306">
                 <wp:simplePos x="0" y="0"/>
                 <wp:positionH relativeFrom="column">
                   <wp:posOffset>2196465</wp:posOffset>
@@ -2923,13 +2891,13 @@
                       </wps:spPr>
                       <wps:style>
                         <a:lnRef idx="1">
-                          <a:schemeClr val="accent4"/>
+                          <a:schemeClr val="accent2"/>
                         </a:lnRef>
                         <a:fillRef idx="2">
-                          <a:schemeClr val="accent4"/>
+                          <a:schemeClr val="accent2"/>
                         </a:fillRef>
                         <a:effectRef idx="1">
-                          <a:schemeClr val="accent4"/>
+                          <a:schemeClr val="accent2"/>
                         </a:effectRef>
                         <a:fontRef idx="minor">
                           <a:schemeClr val="dk1"/>
@@ -2961,8 +2929,8 @@
           </mc:Choice>
           <mc:Fallback>
             <w:pict>
-              <v:oval w14:anchorId="26293532" id="Elipse 3" o:spid="_x0000_s1040" style="position:absolute;left:0;text-align:left;margin-left:172.95pt;margin-top:52.2pt;width:121.5pt;height:26.5pt;z-index:251661312;visibility:visible;mso-wrap-style:square;mso-wrap-distance-left:9pt;mso-wrap-distance-top:0;mso-wrap-distance-right:9pt;mso-wrap-distance-bottom:0;mso-position-horizontal:absolute;mso-position-horizontal-relative:text;mso-position-vertical:absolute;mso-position-vertical-relative:text;v-text-anchor:middle" o:gfxdata="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" fillcolor="#ffd555 [2167]" strokecolor="#ffc000 [3207]" strokeweight=".5pt">
-                <v:fill color2="#ffcc31 [2615]" rotate="t" colors="0 #ffdd9c;.5 #ffd78e;1 #ffd479" focus="100%" type="gradient">
+              <v:oval w14:anchorId="26293532" id="Elipse 3" o:spid="_x0000_s1040" style="position:absolute;left:0;text-align:left;margin-left:172.95pt;margin-top:52.2pt;width:121.5pt;height:26.5pt;z-index:251661312;visibility:visible;mso-wrap-style:square;mso-wrap-distance-left:9pt;mso-wrap-distance-top:0;mso-wrap-distance-right:9pt;mso-wrap-distance-bottom:0;mso-position-horizontal:absolute;mso-position-horizontal-relative:text;mso-position-vertical:absolute;mso-position-vertical-relative:text;v-text-anchor:middle" o:gfxdata="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" fillcolor="#f3a875 [2165]" strokecolor="#ed7d31 [3205]" strokeweight=".5pt">
+                <v:fill color2="#f09558 [2613]" rotate="t" colors="0 #f7bda4;.5 #f5b195;1 #f8a581" focus="100%" type="gradient">
                   <o:fill v:ext="view" type="gradientUnscaled"/>
                 </v:fill>
                 <v:stroke joinstyle="miter"/>

</xml_diff>